<commit_message>
Final upload (changed details)
</commit_message>
<xml_diff>
--- a/assignment_3_project/Report - A model of graphic diversity in marks on Palaeolithic artefacts based on distance to neighbouring sites.docx
+++ b/assignment_3_project/Report - A model of graphic diversity in marks on Palaeolithic artefacts based on distance to neighbouring sites.docx
@@ -2448,6 +2448,7 @@
     <w:p>
       <w:pPr>
         <w:spacing w:line="276" w:lineRule="auto"/>
+        <w:jc w:val="both"/>
         <w:rPr>
           <w:rFonts w:ascii="CMU Bright Roman" w:hAnsi="CMU Bright Roman" w:cs="CMU Bright Roman"/>
           <w:sz w:val="22"/>
@@ -2508,6 +2509,7 @@
     <w:p>
       <w:pPr>
         <w:spacing w:line="276" w:lineRule="auto"/>
+        <w:jc w:val="both"/>
         <w:rPr>
           <w:rFonts w:ascii="CMU Bright Roman" w:hAnsi="CMU Bright Roman" w:cs="CMU Bright Roman"/>
           <w:sz w:val="22"/>
@@ -2519,6 +2521,7 @@
     <w:p>
       <w:pPr>
         <w:spacing w:line="276" w:lineRule="auto"/>
+        <w:jc w:val="both"/>
         <w:rPr>
           <w:rFonts w:ascii="CMU Bright Roman" w:eastAsiaTheme="minorEastAsia" w:hAnsi="CMU Bright Roman" w:cs="CMU Bright Roman"/>
           <w:sz w:val="22"/>
@@ -2628,6 +2631,7 @@
     <w:p>
       <w:pPr>
         <w:spacing w:line="276" w:lineRule="auto"/>
+        <w:jc w:val="both"/>
         <w:rPr>
           <w:rFonts w:ascii="CMU Bright Roman" w:eastAsiaTheme="minorEastAsia" w:hAnsi="CMU Bright Roman" w:cs="CMU Bright Roman"/>
           <w:sz w:val="22"/>
@@ -2639,6 +2643,7 @@
     <w:p>
       <w:pPr>
         <w:spacing w:line="276" w:lineRule="auto"/>
+        <w:jc w:val="both"/>
         <w:rPr>
           <w:rFonts w:ascii="CMU Bright Roman" w:eastAsiaTheme="minorEastAsia" w:hAnsi="CMU Bright Roman" w:cs="CMU Bright Roman"/>
           <w:sz w:val="22"/>
@@ -2742,6 +2747,7 @@
     <w:p>
       <w:pPr>
         <w:spacing w:line="276" w:lineRule="auto"/>
+        <w:jc w:val="both"/>
         <w:rPr>
           <w:rFonts w:ascii="CMU Bright Roman" w:eastAsiaTheme="minorEastAsia" w:hAnsi="CMU Bright Roman" w:cs="CMU Bright Roman"/>
           <w:sz w:val="22"/>
@@ -2753,6 +2759,7 @@
     <w:p>
       <w:pPr>
         <w:spacing w:line="276" w:lineRule="auto"/>
+        <w:jc w:val="both"/>
         <w:rPr>
           <w:rFonts w:ascii="CMU Bright Roman" w:eastAsiaTheme="minorEastAsia" w:hAnsi="CMU Bright Roman" w:cs="CMU Bright Roman"/>
           <w:sz w:val="22"/>
@@ -3029,6 +3036,7 @@
     <w:p>
       <w:pPr>
         <w:spacing w:line="276" w:lineRule="auto"/>
+        <w:jc w:val="both"/>
         <w:rPr>
           <w:rFonts w:ascii="CMU Bright Roman" w:eastAsiaTheme="minorEastAsia" w:hAnsi="CMU Bright Roman" w:cs="CMU Bright Roman"/>
           <w:sz w:val="22"/>
@@ -3040,6 +3048,7 @@
     <w:p>
       <w:pPr>
         <w:spacing w:line="276" w:lineRule="auto"/>
+        <w:jc w:val="both"/>
         <w:rPr>
           <w:rFonts w:ascii="CMU Bright Roman" w:eastAsiaTheme="minorEastAsia" w:hAnsi="CMU Bright Roman" w:cs="CMU Bright Roman"/>
           <w:b/>
@@ -3064,6 +3073,7 @@
     <w:p>
       <w:pPr>
         <w:spacing w:line="276" w:lineRule="auto"/>
+        <w:jc w:val="both"/>
         <w:rPr>
           <w:rFonts w:ascii="CMU Bright Roman" w:eastAsiaTheme="minorEastAsia" w:hAnsi="CMU Bright Roman" w:cs="CMU Bright Roman"/>
           <w:sz w:val="22"/>
@@ -3165,6 +3175,7 @@
     <w:p>
       <w:pPr>
         <w:spacing w:line="276" w:lineRule="auto"/>
+        <w:jc w:val="both"/>
         <w:rPr>
           <w:rFonts w:ascii="CMU Bright Roman" w:eastAsiaTheme="minorEastAsia" w:hAnsi="CMU Bright Roman" w:cs="CMU Bright Roman"/>
           <w:sz w:val="22"/>
@@ -3176,6 +3187,7 @@
     <w:p>
       <w:pPr>
         <w:spacing w:line="276" w:lineRule="auto"/>
+        <w:jc w:val="both"/>
         <w:rPr>
           <w:rFonts w:ascii="CMU Bright Roman" w:eastAsiaTheme="minorEastAsia" w:hAnsi="CMU Bright Roman" w:cs="CMU Bright Roman"/>
           <w:b/>
@@ -3200,21 +3212,22 @@
     <w:p>
       <w:pPr>
         <w:spacing w:line="276" w:lineRule="auto"/>
-        <w:rPr>
-          <w:rFonts w:ascii="CMU Bright Roman" w:eastAsiaTheme="minorEastAsia" w:hAnsi="CMU Bright Roman" w:cs="CMU Bright Roman"/>
-          <w:sz w:val="22"/>
-          <w:szCs w:val="22"/>
-          <w:lang w:val="en-GB"/>
-        </w:rPr>
-      </w:pPr>
-      <w:r>
-        <w:rPr>
-          <w:rFonts w:ascii="CMU Bright Roman" w:eastAsiaTheme="minorEastAsia" w:hAnsi="CMU Bright Roman" w:cs="CMU Bright Roman"/>
-          <w:sz w:val="22"/>
-          <w:szCs w:val="22"/>
-          <w:lang w:val="en-GB"/>
-        </w:rPr>
-        <w:t xml:space="preserve">The model reliably predicts negative relationships between a site’s distance to neighbouring sites and the average number of unique features to be found in graphic signs at that site, as reflected in the negative beta estimates. To make the predicted effect of increases in the mean logged distance on the feature count easier to interpret, predicted values are drawn from the model and plotted against the actual data points in figure 4b. While the effect is not huge (decreasing from predicting around 6 features when the mean logged distance = -2 to around 2 </w:t>
+        <w:jc w:val="both"/>
+        <w:rPr>
+          <w:rFonts w:ascii="CMU Bright Roman" w:eastAsiaTheme="minorEastAsia" w:hAnsi="CMU Bright Roman" w:cs="CMU Bright Roman"/>
+          <w:sz w:val="22"/>
+          <w:szCs w:val="22"/>
+          <w:lang w:val="en-GB"/>
+        </w:rPr>
+      </w:pPr>
+      <w:r>
+        <w:rPr>
+          <w:rFonts w:ascii="CMU Bright Roman" w:eastAsiaTheme="minorEastAsia" w:hAnsi="CMU Bright Roman" w:cs="CMU Bright Roman"/>
+          <w:sz w:val="22"/>
+          <w:szCs w:val="22"/>
+          <w:lang w:val="en-GB"/>
+        </w:rPr>
+        <w:t xml:space="preserve">The model reliably predicts negative relationships between a site’s distance to neighbouring sites and the average number of unique features to be found in graphic signs at that site, as reflected in the negative beta estimates. To make the predicted effect of increases in the mean logged distance on the feature count easier to interpret, predicted values are drawn from the model and plotted against the actual data points in figure 4b. While the effect is not huge (decreasing from predicting around 6 features when the mean logged distance = -2 to around 2 features when the </w:t>
       </w:r>
       <w:r>
         <w:rPr>
@@ -3224,7 +3237,7 @@
           <w:lang w:val="en-GB"/>
         </w:rPr>
         <w:lastRenderedPageBreak/>
-        <w:t>features when the distance = 2), it is still a notable decline in graphic diversity</w:t>
+        <w:t>distance = 2), it is still a notable decline in graphic diversity</w:t>
       </w:r>
       <w:r>
         <w:rPr>
@@ -3690,6 +3703,7 @@
     <w:p>
       <w:pPr>
         <w:spacing w:line="276" w:lineRule="auto"/>
+        <w:jc w:val="both"/>
         <w:rPr>
           <w:rFonts w:ascii="CMU Bright Roman" w:eastAsiaTheme="minorEastAsia" w:hAnsi="CMU Bright Roman" w:cs="CMU Bright Roman"/>
           <w:sz w:val="22"/>
@@ -3917,6 +3931,7 @@
     <w:p>
       <w:pPr>
         <w:spacing w:line="276" w:lineRule="auto"/>
+        <w:jc w:val="both"/>
         <w:rPr>
           <w:rFonts w:ascii="CMU Bright Roman" w:eastAsiaTheme="minorEastAsia" w:hAnsi="CMU Bright Roman" w:cs="CMU Bright Roman"/>
           <w:sz w:val="22"/>
@@ -3928,6 +3943,7 @@
     <w:p>
       <w:pPr>
         <w:spacing w:line="276" w:lineRule="auto"/>
+        <w:jc w:val="both"/>
         <w:rPr>
           <w:rFonts w:ascii="CMU Bright Roman" w:eastAsiaTheme="minorEastAsia" w:hAnsi="CMU Bright Roman" w:cs="CMU Bright Roman"/>
           <w:sz w:val="22"/>
@@ -4598,6 +4614,7 @@
       <w:footerReference w:type="default" r:id="rId13"/>
       <w:pgSz w:w="11906" w:h="16838"/>
       <w:pgMar w:top="1440" w:right="1440" w:bottom="1440" w:left="1440" w:header="708" w:footer="708" w:gutter="0"/>
+      <w:pgNumType w:start="13"/>
       <w:cols w:space="708"/>
       <w:docGrid w:linePitch="360"/>
     </w:sectPr>
@@ -4691,14 +4708,99 @@
 
 <file path=word/footer2.xml><?xml version="1.0" encoding="utf-8"?>
 <w:ftr xmlns:wpc="http://schemas.microsoft.com/office/word/2010/wordprocessingCanvas" xmlns:cx="http://schemas.microsoft.com/office/drawing/2014/chartex" xmlns:cx1="http://schemas.microsoft.com/office/drawing/2015/9/8/chartex" xmlns:cx2="http://schemas.microsoft.com/office/drawing/2015/10/21/chartex" xmlns:cx3="http://schemas.microsoft.com/office/drawing/2016/5/9/chartex" xmlns:cx4="http://schemas.microsoft.com/office/drawing/2016/5/10/chartex" xmlns:cx5="http://schemas.microsoft.com/office/drawing/2016/5/11/chartex" xmlns:cx6="http://schemas.microsoft.com/office/drawing/2016/5/12/chartex" xmlns:cx7="http://schemas.microsoft.com/office/drawing/2016/5/13/chartex" xmlns:cx8="http://schemas.microsoft.com/office/drawing/2016/5/14/chartex" xmlns:mc="http://schemas.openxmlformats.org/markup-compatibility/2006" xmlns:aink="http://schemas.microsoft.com/office/drawing/2016/ink" xmlns:am3d="http://schemas.microsoft.com/office/drawing/2017/model3d" xmlns:o="urn:schemas-microsoft-com:office:office" xmlns:oel="http://schemas.microsoft.com/office/2019/extlst" xmlns:r="http://schemas.openxmlformats.org/officeDocument/2006/relationships" xmlns:m="http://schemas.openxmlformats.org/officeDocument/2006/math" xmlns:v="urn:schemas-microsoft-com:vml" xmlns:wp14="http://schemas.microsoft.com/office/word/2010/wordprocessingDrawing" xmlns:wp="http://schemas.openxmlformats.org/drawingml/2006/wordprocessingDrawing" xmlns:w10="urn:schemas-microsoft-com:office:word" xmlns:w="http://schemas.openxmlformats.org/wordprocessingml/2006/main" xmlns:w14="http://schemas.microsoft.com/office/word/2010/wordml" xmlns:w15="http://schemas.microsoft.com/office/word/2012/wordml" xmlns:w16cex="http://schemas.microsoft.com/office/word/2018/wordml/cex" xmlns:w16cid="http://schemas.microsoft.com/office/word/2016/wordml/cid" xmlns:w16="http://schemas.microsoft.com/office/word/2018/wordml" xmlns:w16sdtdh="http://schemas.microsoft.com/office/word/2020/wordml/sdtdatahash" xmlns:w16se="http://schemas.microsoft.com/office/word/2015/wordml/symex" xmlns:wpg="http://schemas.microsoft.com/office/word/2010/wordprocessingGroup" xmlns:wpi="http://schemas.microsoft.com/office/word/2010/wordprocessingInk" xmlns:wne="http://schemas.microsoft.com/office/word/2006/wordml" xmlns:wps="http://schemas.microsoft.com/office/word/2010/wordprocessingShape" mc:Ignorable="w14 w15 w16se w16cid w16 w16cex w16sdtdh wp14">
+  <w:sdt>
+    <w:sdtPr>
+      <w:rPr>
+        <w:rStyle w:val="PageNumber"/>
+        <w:rFonts w:ascii="CMU Bright Roman" w:hAnsi="CMU Bright Roman" w:cs="CMU Bright Roman"/>
+        <w:sz w:val="20"/>
+        <w:szCs w:val="20"/>
+      </w:rPr>
+      <w:id w:val="-813410306"/>
+      <w:docPartObj>
+        <w:docPartGallery w:val="Page Numbers (Bottom of Page)"/>
+        <w:docPartUnique/>
+      </w:docPartObj>
+    </w:sdtPr>
+    <w:sdtContent>
+      <w:p>
+        <w:pPr>
+          <w:pStyle w:val="Footer"/>
+          <w:framePr w:wrap="none" w:vAnchor="text" w:hAnchor="margin" w:xAlign="right" w:y="1"/>
+          <w:rPr>
+            <w:rStyle w:val="PageNumber"/>
+            <w:rFonts w:ascii="CMU Bright Roman" w:hAnsi="CMU Bright Roman" w:cs="CMU Bright Roman"/>
+            <w:sz w:val="20"/>
+            <w:szCs w:val="20"/>
+          </w:rPr>
+        </w:pPr>
+        <w:r>
+          <w:rPr>
+            <w:rStyle w:val="PageNumber"/>
+            <w:rFonts w:ascii="CMU Bright Roman" w:hAnsi="CMU Bright Roman" w:cs="CMU Bright Roman"/>
+            <w:sz w:val="20"/>
+            <w:szCs w:val="20"/>
+          </w:rPr>
+          <w:fldChar w:fldCharType="begin"/>
+        </w:r>
+        <w:r>
+          <w:rPr>
+            <w:rStyle w:val="PageNumber"/>
+            <w:rFonts w:ascii="CMU Bright Roman" w:hAnsi="CMU Bright Roman" w:cs="CMU Bright Roman"/>
+            <w:sz w:val="20"/>
+            <w:szCs w:val="20"/>
+          </w:rPr>
+          <w:instrText xml:space="preserve"> PAGE </w:instrText>
+        </w:r>
+        <w:r>
+          <w:rPr>
+            <w:rStyle w:val="PageNumber"/>
+            <w:rFonts w:ascii="CMU Bright Roman" w:hAnsi="CMU Bright Roman" w:cs="CMU Bright Roman"/>
+            <w:sz w:val="20"/>
+            <w:szCs w:val="20"/>
+          </w:rPr>
+          <w:fldChar w:fldCharType="separate"/>
+        </w:r>
+        <w:r>
+          <w:rPr>
+            <w:rStyle w:val="PageNumber"/>
+            <w:rFonts w:ascii="CMU Bright Roman" w:hAnsi="CMU Bright Roman" w:cs="CMU Bright Roman"/>
+            <w:noProof/>
+            <w:sz w:val="20"/>
+            <w:szCs w:val="20"/>
+          </w:rPr>
+          <w:t>1</w:t>
+        </w:r>
+        <w:r>
+          <w:rPr>
+            <w:rStyle w:val="PageNumber"/>
+            <w:rFonts w:ascii="CMU Bright Roman" w:hAnsi="CMU Bright Roman" w:cs="CMU Bright Roman"/>
+            <w:noProof/>
+            <w:sz w:val="20"/>
+            <w:szCs w:val="20"/>
+          </w:rPr>
+          <w:t>3</w:t>
+        </w:r>
+        <w:r>
+          <w:rPr>
+            <w:rStyle w:val="PageNumber"/>
+            <w:rFonts w:ascii="CMU Bright Roman" w:hAnsi="CMU Bright Roman" w:cs="CMU Bright Roman"/>
+            <w:sz w:val="20"/>
+            <w:szCs w:val="20"/>
+          </w:rPr>
+          <w:fldChar w:fldCharType="end"/>
+        </w:r>
+      </w:p>
+    </w:sdtContent>
+  </w:sdt>
   <w:p>
     <w:pPr>
       <w:pStyle w:val="Footer"/>
       <w:ind w:right="360"/>
       <w:rPr>
         <w:rFonts w:ascii="CMU Bright Roman" w:hAnsi="CMU Bright Roman" w:cs="CMU Bright Roman"/>
-        <w:sz w:val="18"/>
-        <w:szCs w:val="18"/>
+        <w:sz w:val="6"/>
+        <w:szCs w:val="6"/>
       </w:rPr>
     </w:pPr>
   </w:p>

</xml_diff>